<commit_message>
gemerget bis inkl Schnittstellen (nächstes ist Systemarchitektur)
</commit_message>
<xml_diff>
--- a/Projektplanung/Zwischenbericht_Februar - nachbearbeitet - Version Max.docx
+++ b/Projektplanung/Zwischenbericht_Februar - nachbearbeitet - Version Max.docx
@@ -397,7 +397,27 @@
         <w:rPr>
           <w:lang w:val="de-AT"/>
         </w:rPr>
-        <w:t>Isdor Reimar Klammer, BSc.</w:t>
+        <w:t>Is</w:t>
+      </w:r>
+      <w:r>
+        <w:rPr>
+          <w:lang w:val="de-AT"/>
+        </w:rPr>
+        <w:t>i</w:t>
+      </w:r>
+      <w:r>
+        <w:rPr>
+          <w:lang w:val="de-AT"/>
+        </w:rPr>
+        <w:t>dor</w:t>
+      </w:r>
+      <w:bookmarkStart w:id="0" w:name="_GoBack"/>
+      <w:bookmarkEnd w:id="0"/>
+      <w:r>
+        <w:rPr>
+          <w:lang w:val="de-AT"/>
+        </w:rPr>
+        <w:t xml:space="preserve"> Reimar Klammer, BSc.</w:t>
       </w:r>
     </w:p>
     <w:p>
@@ -552,9 +572,9 @@
         <w:t>Inhaltsverzeichnis</w:t>
       </w:r>
     </w:p>
-    <w:bookmarkStart w:id="0" w:name="_Toc372464444" w:displacedByCustomXml="next"/>
-    <w:bookmarkStart w:id="1" w:name="_Toc372465718" w:displacedByCustomXml="next"/>
-    <w:bookmarkStart w:id="2" w:name="_Toc372471262" w:displacedByCustomXml="next"/>
+    <w:bookmarkStart w:id="1" w:name="_Toc372464444" w:displacedByCustomXml="next"/>
+    <w:bookmarkStart w:id="2" w:name="_Toc372465718" w:displacedByCustomXml="next"/>
+    <w:bookmarkStart w:id="3" w:name="_Toc372471262" w:displacedByCustomXml="next"/>
     <w:sdt>
       <w:sdtPr>
         <w:rPr>
@@ -2019,7 +2039,21 @@
                 <w:rStyle w:val="Hyperlink"/>
                 <w:noProof/>
               </w:rPr>
-              <w:t>Einbeziehung zusätzlicher Domänen</w:t>
+              <w:t>Einbezieh</w:t>
+            </w:r>
+            <w:r>
+              <w:rPr>
+                <w:rStyle w:val="Hyperlink"/>
+                <w:noProof/>
+              </w:rPr>
+              <w:t>u</w:t>
+            </w:r>
+            <w:r>
+              <w:rPr>
+                <w:rStyle w:val="Hyperlink"/>
+                <w:noProof/>
+              </w:rPr>
+              <w:t>ng zusätzlicher Domänen</w:t>
             </w:r>
             <w:r>
               <w:rPr>
@@ -5508,9 +5542,9 @@
         </w:p>
       </w:sdtContent>
     </w:sdt>
+    <w:bookmarkEnd w:id="3"/>
     <w:bookmarkEnd w:id="2"/>
     <w:bookmarkEnd w:id="1"/>
-    <w:bookmarkEnd w:id="0"/>
     <w:p>
       <w:pPr>
         <w:pStyle w:val="USkeinInhaltsverz"/>
@@ -5568,9 +5602,9 @@
           <w:lang w:val="de-AT"/>
         </w:rPr>
       </w:pPr>
-      <w:bookmarkStart w:id="3" w:name="_Toc372464445"/>
-      <w:bookmarkStart w:id="4" w:name="_Toc372465719"/>
-      <w:bookmarkStart w:id="5" w:name="_Toc372471263"/>
+      <w:bookmarkStart w:id="4" w:name="_Toc372464445"/>
+      <w:bookmarkStart w:id="5" w:name="_Toc372465719"/>
+      <w:bookmarkStart w:id="6" w:name="_Toc372471263"/>
     </w:p>
     <w:p>
       <w:pPr>
@@ -5705,15 +5739,7 @@
         <w:rPr>
           <w:lang w:val="en-US"/>
         </w:rPr>
-        <w:t>Datenform</w:t>
-      </w:r>
-      <w:bookmarkStart w:id="6" w:name="_GoBack"/>
-      <w:bookmarkEnd w:id="6"/>
-      <w:r>
-        <w:rPr>
-          <w:lang w:val="en-US"/>
-        </w:rPr>
-        <w:t>at- und Verbrauchsinformationsdarstellungs Verordnung</w:t>
+        <w:t>Datenformat- und Verbrauchsinformationsdarstellungs Verordnung</w:t>
       </w:r>
     </w:p>
     <w:p>
@@ -6260,9 +6286,9 @@
         </w:sectPr>
       </w:pPr>
     </w:p>
-    <w:bookmarkEnd w:id="3"/>
     <w:bookmarkEnd w:id="4"/>
     <w:bookmarkEnd w:id="5"/>
+    <w:bookmarkEnd w:id="6"/>
     <w:p>
       <w:pPr>
         <w:pStyle w:val="USkeinInhaltsverz"/>
@@ -6328,7 +6354,7 @@
           <w:noProof/>
           <w:lang w:val="de-AT"/>
         </w:rPr>
-        <w:instrText xml:space="preserve"> PAGEREF _Toc476353584 \h </w:instrText>
+        <w:instrText xml:space="preserve"> PAGEREF _Toc476470403 \h </w:instrText>
       </w:r>
       <w:r>
         <w:rPr>
@@ -6393,7 +6419,7 @@
           <w:noProof/>
           <w:lang w:val="de-AT"/>
         </w:rPr>
-        <w:instrText xml:space="preserve"> PAGEREF _Toc476353585 \h </w:instrText>
+        <w:instrText xml:space="preserve"> PAGEREF _Toc476470404 \h </w:instrText>
       </w:r>
       <w:r>
         <w:rPr>
@@ -6458,7 +6484,7 @@
           <w:noProof/>
           <w:lang w:val="de-AT"/>
         </w:rPr>
-        <w:instrText xml:space="preserve"> PAGEREF _Toc476353586 \h </w:instrText>
+        <w:instrText xml:space="preserve"> PAGEREF _Toc476470405 \h </w:instrText>
       </w:r>
       <w:r>
         <w:rPr>
@@ -6476,7 +6502,7 @@
           <w:noProof/>
           <w:lang w:val="de-AT"/>
         </w:rPr>
-        <w:t>16</w:t>
+        <w:t>17</w:t>
       </w:r>
       <w:r>
         <w:rPr>
@@ -6523,7 +6549,7 @@
           <w:noProof/>
           <w:lang w:val="de-AT"/>
         </w:rPr>
-        <w:instrText xml:space="preserve"> PAGEREF _Toc476353587 \h </w:instrText>
+        <w:instrText xml:space="preserve"> PAGEREF _Toc476470406 \h </w:instrText>
       </w:r>
       <w:r>
         <w:rPr>
@@ -6541,7 +6567,7 @@
           <w:noProof/>
           <w:lang w:val="de-AT"/>
         </w:rPr>
-        <w:t>20</w:t>
+        <w:t>21</w:t>
       </w:r>
       <w:r>
         <w:rPr>
@@ -6589,7 +6615,7 @@
           <w:noProof/>
           <w:lang w:val="de-AT"/>
         </w:rPr>
-        <w:instrText xml:space="preserve"> PAGEREF _Toc476353588 \h </w:instrText>
+        <w:instrText xml:space="preserve"> PAGEREF _Toc476470407 \h </w:instrText>
       </w:r>
       <w:r>
         <w:rPr>
@@ -6607,7 +6633,7 @@
           <w:noProof/>
           <w:lang w:val="de-AT"/>
         </w:rPr>
-        <w:t>23</w:t>
+        <w:t>24</w:t>
       </w:r>
       <w:r>
         <w:rPr>
@@ -6655,7 +6681,7 @@
           <w:noProof/>
           <w:lang w:val="de-AT"/>
         </w:rPr>
-        <w:instrText xml:space="preserve"> PAGEREF _Toc476353589 \h </w:instrText>
+        <w:instrText xml:space="preserve"> PAGEREF _Toc476470408 \h </w:instrText>
       </w:r>
       <w:r>
         <w:rPr>
@@ -6720,7 +6746,7 @@
           <w:noProof/>
           <w:lang w:val="de-AT"/>
         </w:rPr>
-        <w:instrText xml:space="preserve"> PAGEREF _Toc476353590 \h </w:instrText>
+        <w:instrText xml:space="preserve"> PAGEREF _Toc476470409 \h </w:instrText>
       </w:r>
       <w:r>
         <w:rPr>
@@ -6738,7 +6764,7 @@
           <w:noProof/>
           <w:lang w:val="de-AT"/>
         </w:rPr>
-        <w:t>26</w:t>
+        <w:t>27</w:t>
       </w:r>
       <w:r>
         <w:rPr>
@@ -6785,7 +6811,7 @@
           <w:noProof/>
           <w:lang w:val="de-AT"/>
         </w:rPr>
-        <w:instrText xml:space="preserve"> PAGEREF _Toc476353591 \h </w:instrText>
+        <w:instrText xml:space="preserve"> PAGEREF _Toc476470410 \h </w:instrText>
       </w:r>
       <w:r>
         <w:rPr>
@@ -6803,7 +6829,7 @@
           <w:noProof/>
           <w:lang w:val="de-AT"/>
         </w:rPr>
-        <w:t>27</w:t>
+        <w:t>28</w:t>
       </w:r>
       <w:r>
         <w:rPr>
@@ -6829,14 +6855,12 @@
         <w:rPr>
           <w:noProof/>
           <w:color w:val="000000" w:themeColor="text1"/>
-          <w:lang w:val="de-AT"/>
         </w:rPr>
         <w:t>Abbildung 7: Rollendefinition - UseCase Diagramm</w:t>
       </w:r>
       <w:r>
         <w:rPr>
           <w:noProof/>
-          <w:lang w:val="de-AT"/>
         </w:rPr>
         <w:tab/>
       </w:r>
@@ -6849,9 +6873,8 @@
       <w:r>
         <w:rPr>
           <w:noProof/>
-          <w:lang w:val="de-AT"/>
-        </w:rPr>
-        <w:instrText xml:space="preserve"> PAGEREF _Toc476353592 \h </w:instrText>
+        </w:rPr>
+        <w:instrText xml:space="preserve"> PAGEREF _Toc476470411 \h </w:instrText>
       </w:r>
       <w:r>
         <w:rPr>
@@ -6867,7 +6890,6 @@
       <w:r>
         <w:rPr>
           <w:noProof/>
-          <w:lang w:val="de-AT"/>
         </w:rPr>
         <w:t>30</w:t>
       </w:r>
@@ -7499,7 +7521,6 @@
           <w:id w:val="-324438587"/>
           <w:citation/>
         </w:sdtPr>
-        <w:sdtEndPr/>
         <w:sdtContent>
           <w:r>
             <w:rPr>
@@ -7583,7 +7604,6 @@
           <w:id w:val="1713995200"/>
           <w:citation/>
         </w:sdtPr>
-        <w:sdtEndPr/>
         <w:sdtContent>
           <w:r>
             <w:rPr>
@@ -7760,7 +7780,6 @@
           <w:id w:val="1658106063"/>
           <w:citation/>
         </w:sdtPr>
-        <w:sdtEndPr/>
         <w:sdtContent>
           <w:r>
             <w:rPr>
@@ -7816,7 +7835,6 @@
           <w:id w:val="873116924"/>
           <w:citation/>
         </w:sdtPr>
-        <w:sdtEndPr/>
         <w:sdtContent>
           <w:r>
             <w:rPr>
@@ -7889,7 +7907,6 @@
           <w:id w:val="-730843716"/>
           <w:citation/>
         </w:sdtPr>
-        <w:sdtEndPr/>
         <w:sdtContent>
           <w:r>
             <w:rPr>
@@ -7968,7 +7985,6 @@
           <w:id w:val="547578698"/>
           <w:citation/>
         </w:sdtPr>
-        <w:sdtEndPr/>
         <w:sdtContent>
           <w:r>
             <w:rPr>
@@ -8984,7 +9000,6 @@
           <w:id w:val="-1702078391"/>
           <w:citation/>
         </w:sdtPr>
-        <w:sdtEndPr/>
         <w:sdtContent>
           <w:r>
             <w:rPr>
@@ -9126,7 +9141,6 @@
           <w:id w:val="-506597844"/>
           <w:citation/>
         </w:sdtPr>
-        <w:sdtEndPr/>
         <w:sdtContent>
           <w:r>
             <w:rPr>
@@ -9393,6 +9407,7 @@
         </w:rPr>
       </w:pPr>
       <w:bookmarkStart w:id="16" w:name="_Toc476470181"/>
+      <w:bookmarkStart w:id="17" w:name="_Ref476487623"/>
       <w:r>
         <w:rPr>
           <w:lang w:eastAsia="de-AT"/>
@@ -9414,6 +9429,7 @@
         <w:t xml:space="preserve"> JRZ-DB</w:t>
       </w:r>
       <w:bookmarkEnd w:id="16"/>
+      <w:bookmarkEnd w:id="17"/>
     </w:p>
     <w:p>
       <w:pPr>
@@ -9912,10 +9928,10 @@
             <v:path o:extrusionok="f" gradientshapeok="t" o:connecttype="rect"/>
             <o:lock v:ext="edit" aspectratio="t"/>
           </v:shapetype>
-          <v:shape id="_x0000_i1025" type="#_x0000_t75" style="width:438.95pt;height:306.6pt" o:ole="">
+          <v:shape id="_x0000_i1025" type="#_x0000_t75" style="width:439.2pt;height:306.5pt" o:ole="">
             <v:imagedata r:id="rId13" o:title=""/>
           </v:shape>
-          <o:OLEObject Type="Embed" ProgID="AcroExch.Document.DC" ShapeID="_x0000_i1025" DrawAspect="Content" ObjectID="_1550212225" r:id="rId14"/>
+          <o:OLEObject Type="Embed" ProgID="AcroExch.Document.DC" ShapeID="_x0000_i1025" DrawAspect="Content" ObjectID="_1550230761" r:id="rId14"/>
         </w:object>
       </w:r>
     </w:p>
@@ -9926,9 +9942,9 @@
           <w:lang w:val="de-AT" w:eastAsia="de-AT"/>
         </w:rPr>
       </w:pPr>
-      <w:bookmarkStart w:id="17" w:name="_Ref476168190"/>
-      <w:bookmarkStart w:id="18" w:name="_Ref476168056"/>
-      <w:bookmarkStart w:id="19" w:name="_Toc476353584"/>
+      <w:bookmarkStart w:id="18" w:name="_Ref476168190"/>
+      <w:bookmarkStart w:id="19" w:name="_Ref476168056"/>
+      <w:bookmarkStart w:id="20" w:name="_Toc476470403"/>
       <w:r>
         <w:rPr>
           <w:lang w:val="de-AT" w:eastAsia="de-AT"/>
@@ -9966,7 +9982,7 @@
         </w:rPr>
         <w:fldChar w:fldCharType="end"/>
       </w:r>
-      <w:bookmarkEnd w:id="17"/>
+      <w:bookmarkEnd w:id="18"/>
       <w:r>
         <w:rPr>
           <w:lang w:val="de-AT" w:eastAsia="de-AT"/>
@@ -9979,8 +9995,8 @@
         </w:rPr>
         <w:t>Datenmodell JRZ-DB</w:t>
       </w:r>
-      <w:bookmarkEnd w:id="18"/>
       <w:bookmarkEnd w:id="19"/>
+      <w:bookmarkEnd w:id="20"/>
     </w:p>
     <w:p>
       <w:pPr>
@@ -10000,7 +10016,7 @@
           <w:lang w:val="de-DE" w:eastAsia="de-AT"/>
         </w:rPr>
       </w:pPr>
-      <w:bookmarkStart w:id="20" w:name="_Toc476470182"/>
+      <w:bookmarkStart w:id="21" w:name="_Toc476470182"/>
       <w:r>
         <w:rPr>
           <w:lang w:val="de-AT" w:eastAsia="de-AT"/>
@@ -10013,7 +10029,7 @@
         </w:rPr>
         <w:t xml:space="preserve"> von Energieversorgern und Netzdienstleistern</w:t>
       </w:r>
-      <w:bookmarkEnd w:id="20"/>
+      <w:bookmarkEnd w:id="21"/>
     </w:p>
     <w:p>
       <w:pPr>
@@ -10465,7 +10481,6 @@
                 <w:id w:val="1969244586"/>
                 <w:citation/>
               </w:sdtPr>
-              <w:sdtEndPr/>
               <w:sdtContent>
                 <w:r>
                   <w:rPr>
@@ -10758,7 +10773,6 @@
                 <w:id w:val="2075768061"/>
                 <w:citation/>
               </w:sdtPr>
-              <w:sdtEndPr/>
               <w:sdtContent>
                 <w:r>
                   <w:rPr>
@@ -11169,11 +11183,11 @@
           <w:lang w:val="de-AT" w:eastAsia="de-AT"/>
         </w:rPr>
       </w:pPr>
-      <w:bookmarkStart w:id="21" w:name="_Ref476164940"/>
-      <w:bookmarkStart w:id="22" w:name="_Ref476164837"/>
-      <w:bookmarkStart w:id="23" w:name="_Ref476164852"/>
-      <w:bookmarkStart w:id="24" w:name="_Ref476164882"/>
-      <w:bookmarkStart w:id="25" w:name="_Toc476353593"/>
+      <w:bookmarkStart w:id="22" w:name="_Ref476164940"/>
+      <w:bookmarkStart w:id="23" w:name="_Ref476164837"/>
+      <w:bookmarkStart w:id="24" w:name="_Ref476164852"/>
+      <w:bookmarkStart w:id="25" w:name="_Ref476164882"/>
+      <w:bookmarkStart w:id="26" w:name="_Toc476353593"/>
       <w:r>
         <w:rPr>
           <w:rFonts w:ascii="CG Times (W1)" w:hAnsi="CG Times (W1)"/>
@@ -11217,7 +11231,7 @@
         </w:rPr>
         <w:fldChar w:fldCharType="end"/>
       </w:r>
-      <w:bookmarkEnd w:id="21"/>
+      <w:bookmarkEnd w:id="22"/>
       <w:r>
         <w:rPr>
           <w:rFonts w:ascii="CG Times (W1)" w:hAnsi="CG Times (W1)"/>
@@ -11225,7 +11239,7 @@
         </w:rPr>
         <w:t xml:space="preserve">: </w:t>
       </w:r>
-      <w:bookmarkStart w:id="26" w:name="_Ref476164860"/>
+      <w:bookmarkStart w:id="27" w:name="_Ref476164860"/>
       <w:r>
         <w:rPr>
           <w:rFonts w:ascii="CG Times (W1)" w:hAnsi="CG Times (W1)"/>
@@ -11233,11 +11247,11 @@
         </w:rPr>
         <w:t>Rücklauf der Anfragen bei Energieversorgern</w:t>
       </w:r>
-      <w:bookmarkEnd w:id="22"/>
       <w:bookmarkEnd w:id="23"/>
       <w:bookmarkEnd w:id="24"/>
       <w:bookmarkEnd w:id="25"/>
       <w:bookmarkEnd w:id="26"/>
+      <w:bookmarkEnd w:id="27"/>
     </w:p>
     <w:p>
       <w:pPr>
@@ -11250,14 +11264,14 @@
           <w:lang w:val="de-DE" w:eastAsia="de-AT"/>
         </w:rPr>
       </w:pPr>
-      <w:bookmarkStart w:id="27" w:name="_Toc476470183"/>
+      <w:bookmarkStart w:id="28" w:name="_Toc476470183"/>
       <w:r>
         <w:rPr>
           <w:lang w:val="de-DE" w:eastAsia="de-AT"/>
         </w:rPr>
         <w:t>Anforderungsprofil „Lastenheft Österreichs Energie“</w:t>
       </w:r>
-      <w:bookmarkEnd w:id="27"/>
+      <w:bookmarkEnd w:id="28"/>
     </w:p>
     <w:p>
       <w:pPr>
@@ -11281,7 +11295,6 @@
           <w:id w:val="1978104395"/>
           <w:citation/>
         </w:sdtPr>
-        <w:sdtEndPr/>
         <w:sdtContent>
           <w:r>
             <w:rPr>
@@ -11392,7 +11405,6 @@
           <w:id w:val="927234227"/>
           <w:citation/>
         </w:sdtPr>
-        <w:sdtEndPr/>
         <w:sdtContent>
           <w:r>
             <w:rPr>
@@ -11627,7 +11639,7 @@
           <w:lang w:val="de-DE" w:eastAsia="de-AT"/>
         </w:rPr>
       </w:pPr>
-      <w:bookmarkStart w:id="28" w:name="_Toc476470184"/>
+      <w:bookmarkStart w:id="29" w:name="_Toc476470184"/>
       <w:r>
         <w:rPr>
           <w:lang w:val="de-AT" w:eastAsia="de-AT"/>
@@ -11647,7 +11659,7 @@
         </w:rPr>
         <w:t xml:space="preserve"> Rahmenbedingungen</w:t>
       </w:r>
-      <w:bookmarkEnd w:id="28"/>
+      <w:bookmarkEnd w:id="29"/>
     </w:p>
     <w:p>
       <w:pPr>
@@ -11710,7 +11722,6 @@
           <w:id w:val="1217002363"/>
           <w:citation/>
         </w:sdtPr>
-        <w:sdtEndPr/>
         <w:sdtContent>
           <w:r>
             <w:rPr>
@@ -11788,7 +11799,6 @@
           <w:id w:val="-1454549197"/>
           <w:citation/>
         </w:sdtPr>
-        <w:sdtEndPr/>
         <w:sdtContent>
           <w:r>
             <w:rPr>
@@ -11874,7 +11884,6 @@
           <w:id w:val="-1522473181"/>
           <w:citation/>
         </w:sdtPr>
-        <w:sdtEndPr/>
         <w:sdtContent>
           <w:r>
             <w:rPr>
@@ -11960,7 +11969,6 @@
           <w:id w:val="-318971140"/>
           <w:citation/>
         </w:sdtPr>
-        <w:sdtEndPr/>
         <w:sdtContent>
           <w:r>
             <w:rPr>
@@ -12204,7 +12212,6 @@
           <w:id w:val="956139861"/>
           <w:citation/>
         </w:sdtPr>
-        <w:sdtEndPr/>
         <w:sdtContent>
           <w:r>
             <w:rPr>
@@ -12426,7 +12433,6 @@
           <w:id w:val="1274134353"/>
           <w:citation/>
         </w:sdtPr>
-        <w:sdtEndPr/>
         <w:sdtContent>
           <w:r>
             <w:rPr>
@@ -12500,7 +12506,6 @@
           <w:id w:val="-1812939088"/>
           <w:citation/>
         </w:sdtPr>
-        <w:sdtEndPr/>
         <w:sdtContent>
           <w:r>
             <w:rPr>
@@ -12651,7 +12656,7 @@
           <w:lang w:val="de-AT"/>
         </w:rPr>
       </w:pPr>
-      <w:bookmarkStart w:id="29" w:name="_Toc476470185"/>
+      <w:bookmarkStart w:id="30" w:name="_Toc476470185"/>
       <w:r>
         <w:rPr>
           <w:lang w:val="de-AT"/>
@@ -12670,7 +12675,7 @@
         </w:rPr>
         <w:t xml:space="preserve"> Datenmodells</w:t>
       </w:r>
-      <w:bookmarkEnd w:id="29"/>
+      <w:bookmarkEnd w:id="30"/>
     </w:p>
     <w:p>
       <w:pPr>
@@ -12717,7 +12722,6 @@
           <w:id w:val="2001768700"/>
           <w:citation/>
         </w:sdtPr>
-        <w:sdtEndPr/>
         <w:sdtContent>
           <w:r>
             <w:rPr>
@@ -12915,8 +12919,8 @@
           <w:lang w:val="de-AT" w:eastAsia="de-AT"/>
         </w:rPr>
       </w:pPr>
-      <w:bookmarkStart w:id="30" w:name="_Ref476343930"/>
-      <w:bookmarkStart w:id="31" w:name="_Toc476353585"/>
+      <w:bookmarkStart w:id="31" w:name="_Ref476343930"/>
+      <w:bookmarkStart w:id="32" w:name="_Toc476470404"/>
       <w:r>
         <w:rPr>
           <w:lang w:val="de-AT" w:eastAsia="de-AT"/>
@@ -12954,7 +12958,7 @@
         </w:rPr>
         <w:fldChar w:fldCharType="end"/>
       </w:r>
-      <w:bookmarkEnd w:id="30"/>
+      <w:bookmarkEnd w:id="31"/>
       <w:r>
         <w:rPr>
           <w:lang w:val="de-AT" w:eastAsia="de-AT"/>
@@ -12967,7 +12971,7 @@
         </w:rPr>
         <w:t>erweiterte Tabelle meter_data</w:t>
       </w:r>
-      <w:bookmarkEnd w:id="31"/>
+      <w:bookmarkEnd w:id="32"/>
     </w:p>
     <w:p>
       <w:pPr>
@@ -13004,7 +13008,7 @@
           <w:lang w:val="de-AT"/>
         </w:rPr>
       </w:pPr>
-      <w:bookmarkStart w:id="32" w:name="_Toc476470186"/>
+      <w:bookmarkStart w:id="33" w:name="_Toc476470186"/>
       <w:r>
         <w:rPr>
           <w:sz w:val="28"/>
@@ -13013,7 +13017,7 @@
         </w:rPr>
         <w:t>Anzahl erwarteter Datensätze</w:t>
       </w:r>
-      <w:bookmarkEnd w:id="32"/>
+      <w:bookmarkEnd w:id="33"/>
     </w:p>
     <w:p>
       <w:pPr>
@@ -13079,7 +13083,7 @@
           <w:lang w:val="de-AT"/>
         </w:rPr>
       </w:pPr>
-      <w:bookmarkStart w:id="33" w:name="_Toc476470187"/>
+      <w:bookmarkStart w:id="34" w:name="_Toc476470187"/>
       <w:r>
         <w:rPr>
           <w:sz w:val="28"/>
@@ -13088,7 +13092,7 @@
         </w:rPr>
         <w:t>Rollenbasierter Zugriff</w:t>
       </w:r>
-      <w:bookmarkEnd w:id="33"/>
+      <w:bookmarkEnd w:id="34"/>
     </w:p>
     <w:p>
       <w:pPr>
@@ -13195,7 +13199,6 @@
           <w:id w:val="-416101066"/>
           <w:citation/>
         </w:sdtPr>
-        <w:sdtEndPr/>
         <w:sdtContent>
           <w:r>
             <w:rPr>
@@ -13261,16 +13264,16 @@
           <w:lang w:val="de-AT"/>
         </w:rPr>
       </w:pPr>
-      <w:bookmarkStart w:id="34" w:name="_Ref476173121"/>
-      <w:bookmarkStart w:id="35" w:name="_Toc476470188"/>
+      <w:bookmarkStart w:id="35" w:name="_Ref476173121"/>
+      <w:bookmarkStart w:id="36" w:name="_Toc476470188"/>
       <w:r>
         <w:rPr>
           <w:lang w:val="de-AT"/>
         </w:rPr>
         <w:t>Rollenidentifikation</w:t>
       </w:r>
-      <w:bookmarkEnd w:id="34"/>
       <w:bookmarkEnd w:id="35"/>
+      <w:bookmarkEnd w:id="36"/>
     </w:p>
     <w:p>
       <w:pPr>
@@ -13326,16 +13329,16 @@
           <w:lang w:val="de-DE" w:eastAsia="de-AT"/>
         </w:rPr>
       </w:pPr>
-      <w:bookmarkStart w:id="36" w:name="_Ref476264100"/>
-      <w:bookmarkStart w:id="37" w:name="_Toc476470189"/>
+      <w:bookmarkStart w:id="37" w:name="_Ref476264100"/>
+      <w:bookmarkStart w:id="38" w:name="_Toc476470189"/>
       <w:r>
         <w:rPr>
           <w:lang w:val="de-DE" w:eastAsia="de-AT"/>
         </w:rPr>
         <w:t>Messdaten aus dem Echtbetrieb</w:t>
       </w:r>
-      <w:bookmarkEnd w:id="36"/>
       <w:bookmarkEnd w:id="37"/>
+      <w:bookmarkEnd w:id="38"/>
     </w:p>
     <w:p>
       <w:pPr>
@@ -13369,7 +13372,6 @@
           <w:id w:val="-1877535136"/>
           <w:citation/>
         </w:sdtPr>
-        <w:sdtEndPr/>
         <w:sdtContent>
           <w:r>
             <w:rPr>
@@ -13417,7 +13419,6 @@
           <w:id w:val="-1219739982"/>
           <w:citation/>
         </w:sdtPr>
-        <w:sdtEndPr/>
         <w:sdtContent>
           <w:r>
             <w:rPr>
@@ -13569,7 +13570,6 @@
           <w:id w:val="-363138672"/>
           <w:citation/>
         </w:sdtPr>
-        <w:sdtEndPr/>
         <w:sdtContent>
           <w:r>
             <w:rPr>
@@ -13648,7 +13648,6 @@
           <w:id w:val="-856189486"/>
           <w:citation/>
         </w:sdtPr>
-        <w:sdtEndPr/>
         <w:sdtContent>
           <w:r>
             <w:rPr>
@@ -13761,8 +13760,8 @@
           <w:lang w:val="de-DE" w:eastAsia="de-AT"/>
         </w:rPr>
       </w:pPr>
-      <w:bookmarkStart w:id="38" w:name="_Ref476264124"/>
-      <w:bookmarkStart w:id="39" w:name="_Toc476470190"/>
+      <w:bookmarkStart w:id="39" w:name="_Ref476264124"/>
+      <w:bookmarkStart w:id="40" w:name="_Toc476470190"/>
       <w:r>
         <w:rPr>
           <w:lang w:val="de-DE" w:eastAsia="de-AT"/>
@@ -13782,8 +13781,8 @@
         </w:rPr>
         <w:t>ereich</w:t>
       </w:r>
-      <w:bookmarkEnd w:id="38"/>
       <w:bookmarkEnd w:id="39"/>
+      <w:bookmarkEnd w:id="40"/>
     </w:p>
     <w:p>
       <w:pPr>
@@ -13996,11 +13995,11 @@
           <w:numId w:val="1"/>
         </w:numPr>
       </w:pPr>
-      <w:bookmarkStart w:id="40" w:name="_Toc476470191"/>
+      <w:bookmarkStart w:id="41" w:name="_Toc476470191"/>
       <w:r>
         <w:t>Einbeziehung zusätzlicher Domänen</w:t>
       </w:r>
-      <w:bookmarkEnd w:id="40"/>
+      <w:bookmarkEnd w:id="41"/>
     </w:p>
     <w:p>
       <w:pPr>
@@ -14102,14 +14101,14 @@
           <w:lang w:val="de-AT"/>
         </w:rPr>
       </w:pPr>
-      <w:bookmarkStart w:id="41" w:name="_Toc476470192"/>
+      <w:bookmarkStart w:id="42" w:name="_Toc476470192"/>
       <w:r>
         <w:rPr>
           <w:lang w:val="de-AT"/>
         </w:rPr>
         <w:t>Rollendefinition</w:t>
       </w:r>
-      <w:bookmarkEnd w:id="41"/>
+      <w:bookmarkEnd w:id="42"/>
     </w:p>
     <w:p>
       <w:pPr>
@@ -14438,8 +14437,8 @@
           <w:lang w:val="de-DE"/>
         </w:rPr>
       </w:pPr>
-      <w:bookmarkStart w:id="42" w:name="_Ref476352655"/>
-      <w:bookmarkStart w:id="43" w:name="_Toc476353594"/>
+      <w:bookmarkStart w:id="43" w:name="_Ref476352655"/>
+      <w:bookmarkStart w:id="44" w:name="_Toc476353594"/>
       <w:r>
         <w:rPr>
           <w:i w:val="0"/>
@@ -14507,7 +14506,7 @@
         </w:rPr>
         <w:fldChar w:fldCharType="end"/>
       </w:r>
-      <w:bookmarkEnd w:id="42"/>
+      <w:bookmarkEnd w:id="43"/>
       <w:r>
         <w:rPr>
           <w:i w:val="0"/>
@@ -14530,7 +14529,7 @@
         </w:rPr>
         <w:t>maximale Auflösung auf Grund einer zugeteilten Rolle</w:t>
       </w:r>
-      <w:bookmarkEnd w:id="43"/>
+      <w:bookmarkEnd w:id="44"/>
     </w:p>
     <w:p>
       <w:pPr>
@@ -14670,8 +14669,8 @@
           <w:lang w:val="de-DE"/>
         </w:rPr>
       </w:pPr>
-      <w:bookmarkStart w:id="44" w:name="_Ref476352659"/>
-      <w:bookmarkStart w:id="45" w:name="_Toc476353595"/>
+      <w:bookmarkStart w:id="45" w:name="_Ref476352659"/>
+      <w:bookmarkStart w:id="46" w:name="_Toc476353595"/>
       <w:r>
         <w:rPr>
           <w:i w:val="0"/>
@@ -14739,7 +14738,7 @@
         </w:rPr>
         <w:fldChar w:fldCharType="end"/>
       </w:r>
-      <w:bookmarkEnd w:id="44"/>
+      <w:bookmarkEnd w:id="45"/>
       <w:r>
         <w:rPr>
           <w:i w:val="0"/>
@@ -14751,7 +14750,7 @@
         </w:rPr>
         <w:t>: Zugriff auf anonymisierte Messdaten aus Forschungsquellen</w:t>
       </w:r>
-      <w:bookmarkEnd w:id="45"/>
+      <w:bookmarkEnd w:id="46"/>
       <w:r>
         <w:rPr>
           <w:i w:val="0"/>
@@ -14967,22 +14966,22 @@
           <w:lang w:val="de-AT"/>
         </w:rPr>
       </w:pPr>
-      <w:bookmarkStart w:id="46" w:name="_Ref476427810"/>
-      <w:bookmarkStart w:id="47" w:name="_Toc476470193"/>
+      <w:bookmarkStart w:id="47" w:name="_Ref476427810"/>
+      <w:bookmarkStart w:id="48" w:name="_Toc476470193"/>
       <w:r>
         <w:rPr>
           <w:lang w:val="de-AT"/>
         </w:rPr>
         <w:t>Verbindung zur Rollen</w:t>
       </w:r>
-      <w:bookmarkEnd w:id="46"/>
+      <w:bookmarkEnd w:id="47"/>
       <w:r>
         <w:rPr>
           <w:lang w:val="de-AT"/>
         </w:rPr>
         <w:t>verwaltung</w:t>
       </w:r>
-      <w:bookmarkEnd w:id="47"/>
+      <w:bookmarkEnd w:id="48"/>
     </w:p>
     <w:p>
       <w:pPr>
@@ -15010,7 +15009,6 @@
           <w:id w:val="-985460609"/>
           <w:citation/>
         </w:sdtPr>
-        <w:sdtEndPr/>
         <w:sdtContent>
           <w:r>
             <w:rPr>
@@ -15313,8 +15311,8 @@
           <w:lang w:val="de-DE"/>
         </w:rPr>
       </w:pPr>
-      <w:bookmarkStart w:id="48" w:name="_Ref476432341"/>
-      <w:bookmarkStart w:id="49" w:name="_Ref476432327"/>
+      <w:bookmarkStart w:id="49" w:name="_Ref476432341"/>
+      <w:bookmarkStart w:id="50" w:name="_Ref476432327"/>
       <w:r>
         <w:rPr>
           <w:i w:val="0"/>
@@ -15382,7 +15380,7 @@
         </w:rPr>
         <w:fldChar w:fldCharType="end"/>
       </w:r>
-      <w:bookmarkEnd w:id="48"/>
+      <w:bookmarkEnd w:id="49"/>
       <w:r>
         <w:rPr>
           <w:i w:val="0"/>
@@ -15394,7 +15392,7 @@
         </w:rPr>
         <w:t xml:space="preserve">: </w:t>
       </w:r>
-      <w:bookmarkStart w:id="50" w:name="_Ref476432332"/>
+      <w:bookmarkStart w:id="51" w:name="_Ref476432332"/>
       <w:r>
         <w:rPr>
           <w:i w:val="0"/>
@@ -15406,8 +15404,8 @@
         </w:rPr>
         <w:t>LDAP-Attribute zu Benutzer-Objekten</w:t>
       </w:r>
-      <w:bookmarkEnd w:id="49"/>
       <w:bookmarkEnd w:id="50"/>
+      <w:bookmarkEnd w:id="51"/>
       <w:r>
         <w:rPr>
           <w:i w:val="0"/>
@@ -15671,7 +15669,7 @@
           <w:lang w:val="de-DE"/>
         </w:rPr>
       </w:pPr>
-      <w:bookmarkStart w:id="51" w:name="_Ref476434772"/>
+      <w:bookmarkStart w:id="52" w:name="_Ref476434772"/>
       <w:r>
         <w:rPr>
           <w:i w:val="0"/>
@@ -15739,7 +15737,7 @@
         </w:rPr>
         <w:fldChar w:fldCharType="end"/>
       </w:r>
-      <w:bookmarkEnd w:id="51"/>
+      <w:bookmarkEnd w:id="52"/>
       <w:r>
         <w:rPr>
           <w:i w:val="0"/>
@@ -15773,7 +15771,7 @@
           <w:lang w:val="de-AT"/>
         </w:rPr>
       </w:pPr>
-      <w:bookmarkStart w:id="52" w:name="_Toc476470194"/>
+      <w:bookmarkStart w:id="53" w:name="_Toc476470194"/>
       <w:r>
         <w:rPr>
           <w:sz w:val="28"/>
@@ -15782,7 +15780,7 @@
         </w:rPr>
         <w:t>Schnittstellen</w:t>
       </w:r>
-      <w:bookmarkEnd w:id="52"/>
+      <w:bookmarkEnd w:id="53"/>
       <w:r>
         <w:rPr>
           <w:sz w:val="28"/>
@@ -15819,16 +15817,183 @@
           <w:lang w:val="de-AT"/>
         </w:rPr>
       </w:pPr>
-      <w:bookmarkStart w:id="53" w:name="_Toc476470195"/>
+      <w:bookmarkStart w:id="54" w:name="_Toc476470195"/>
       <w:r>
         <w:rPr>
           <w:sz w:val="28"/>
           <w:szCs w:val="28"/>
           <w:lang w:val="de-AT"/>
         </w:rPr>
+        <w:lastRenderedPageBreak/>
         <w:t>Systemarchitektur</w:t>
       </w:r>
-      <w:bookmarkEnd w:id="53"/>
+      <w:bookmarkEnd w:id="54"/>
+    </w:p>
+    <w:p>
+      <w:pPr>
+        <w:ind w:left="-144"/>
+        <w:rPr>
+          <w:lang w:val="de-AT"/>
+        </w:rPr>
+      </w:pPr>
+      <w:r>
+        <w:rPr>
+          <w:lang w:val="de-AT"/>
+        </w:rPr>
+        <w:t xml:space="preserve">Um die Systemumgebung festzulegen, und vor allem die Software passgenau in die Softwarelandschaft des JRZ einfügen zu können, werden die </w:t>
+      </w:r>
+      <w:r>
+        <w:rPr>
+          <w:lang w:val="de-AT"/>
+        </w:rPr>
+        <w:t xml:space="preserve">Schnittstellen </w:t>
+      </w:r>
+      <w:r>
+        <w:rPr>
+          <w:lang w:val="de-AT"/>
+        </w:rPr>
+        <w:t xml:space="preserve">von </w:t>
+      </w:r>
+      <w:r>
+        <w:rPr>
+          <w:lang w:val="de-AT"/>
+        </w:rPr>
+        <w:t>Open</w:t>
+      </w:r>
+      <w:r>
+        <w:rPr>
+          <w:lang w:val="de-AT"/>
+        </w:rPr>
+        <w:t>-</w:t>
+      </w:r>
+      <w:r>
+        <w:rPr>
+          <w:lang w:val="de-AT"/>
+        </w:rPr>
+        <w:t>TC</w:t>
+      </w:r>
+      <w:r>
+        <w:rPr>
+          <w:lang w:val="de-AT"/>
+        </w:rPr>
+        <w:t xml:space="preserve">, siehe </w:t>
+      </w:r>
+      <w:r>
+        <w:rPr>
+          <w:color w:val="FF0000"/>
+          <w:lang w:val="de-AT"/>
+        </w:rPr>
+        <w:t>[Abschnitt x.x.x]</w:t>
+      </w:r>
+      <w:r>
+        <w:rPr>
+          <w:color w:val="FF0000"/>
+          <w:lang w:val="de-AT"/>
+        </w:rPr>
+        <w:t>,</w:t>
+      </w:r>
+      <w:r>
+        <w:rPr>
+          <w:lang w:val="de-AT"/>
+        </w:rPr>
+        <w:t xml:space="preserve"> </w:t>
+      </w:r>
+      <w:r>
+        <w:rPr>
+          <w:lang w:val="de-AT"/>
+        </w:rPr>
+        <w:t xml:space="preserve">und </w:t>
+      </w:r>
+      <w:r>
+        <w:rPr>
+          <w:lang w:val="de-AT"/>
+        </w:rPr>
+        <w:t>d</w:t>
+      </w:r>
+      <w:r>
+        <w:rPr>
+          <w:lang w:val="de-AT"/>
+        </w:rPr>
+        <w:t xml:space="preserve">as Modell der bestehenden Datenbank, siehe Abschnitt </w:t>
+      </w:r>
+      <w:r>
+        <w:rPr>
+          <w:lang w:val="de-AT"/>
+        </w:rPr>
+        <w:fldChar w:fldCharType="begin"/>
+      </w:r>
+      <w:r>
+        <w:rPr>
+          <w:lang w:val="de-AT"/>
+        </w:rPr>
+        <w:instrText xml:space="preserve"> REF _Ref476487623 \r \h </w:instrText>
+      </w:r>
+      <w:r>
+        <w:rPr>
+          <w:lang w:val="de-AT"/>
+        </w:rPr>
+      </w:r>
+      <w:r>
+        <w:rPr>
+          <w:lang w:val="de-AT"/>
+        </w:rPr>
+        <w:fldChar w:fldCharType="separate"/>
+      </w:r>
+      <w:r>
+        <w:rPr>
+          <w:lang w:val="de-AT"/>
+        </w:rPr>
+        <w:t>2.1.1</w:t>
+      </w:r>
+      <w:r>
+        <w:rPr>
+          <w:lang w:val="de-AT"/>
+        </w:rPr>
+        <w:fldChar w:fldCharType="end"/>
+      </w:r>
+      <w:r>
+        <w:rPr>
+          <w:lang w:val="de-AT"/>
+        </w:rPr>
+        <w:t>,</w:t>
+      </w:r>
+      <w:r>
+        <w:rPr>
+          <w:lang w:val="de-AT"/>
+        </w:rPr>
+        <w:t xml:space="preserve"> analysiert. </w:t>
+      </w:r>
+      <w:r>
+        <w:rPr>
+          <w:lang w:val="de-AT"/>
+        </w:rPr>
+        <w:t xml:space="preserve"> </w:t>
+      </w:r>
+      <w:r>
+        <w:rPr>
+          <w:lang w:val="de-AT"/>
+        </w:rPr>
+        <w:t>Importprogra</w:t>
+      </w:r>
+      <w:r>
+        <w:rPr>
+          <w:lang w:val="de-AT"/>
+        </w:rPr>
+        <w:t>mm</w:t>
+      </w:r>
+      <w:r>
+        <w:rPr>
+          <w:lang w:val="de-AT"/>
+        </w:rPr>
+        <w:t xml:space="preserve"> In die Überlegungen werden weitrs etwaige Kosten für Lizenzen und andererseits Sicherheitsaspekte einbezogen [referenz BSI: Grundschutzprofil]. Funktionen nach Aufruf und Zusammengehörigkeit gruppieren.</w:t>
+      </w:r>
+    </w:p>
+    <w:p>
+      <w:pPr>
+        <w:rPr>
+          <w:lang w:val="de-AT"/>
+        </w:rPr>
+      </w:pPr>
     </w:p>
     <w:p>
       <w:pPr>
@@ -15888,11 +16053,11 @@
           <w:numId w:val="1"/>
         </w:numPr>
       </w:pPr>
-      <w:bookmarkStart w:id="54" w:name="_Toc476470196"/>
+      <w:bookmarkStart w:id="55" w:name="_Toc476470196"/>
       <w:r>
         <w:t>Ausblick</w:t>
       </w:r>
-      <w:bookmarkEnd w:id="54"/>
+      <w:bookmarkEnd w:id="55"/>
     </w:p>
     <w:p>
       <w:pPr>
@@ -15908,7 +16073,7 @@
           <w:lang w:val="de-AT"/>
         </w:rPr>
       </w:pPr>
-      <w:bookmarkStart w:id="55" w:name="_Toc476470197"/>
+      <w:bookmarkStart w:id="56" w:name="_Toc476470197"/>
       <w:r>
         <w:rPr>
           <w:sz w:val="28"/>
@@ -15917,7 +16082,7 @@
         </w:rPr>
         <w:t>Alternative Datenhaltung</w:t>
       </w:r>
-      <w:bookmarkEnd w:id="55"/>
+      <w:bookmarkEnd w:id="56"/>
     </w:p>
     <w:p>
       <w:pPr>
@@ -16200,7 +16365,7 @@
           <w:numId w:val="1"/>
         </w:numPr>
       </w:pPr>
-      <w:bookmarkStart w:id="56" w:name="_Toc476470198"/>
+      <w:bookmarkStart w:id="57" w:name="_Toc476470198"/>
       <w:bookmarkEnd w:id="8"/>
       <w:bookmarkEnd w:id="9"/>
       <w:bookmarkEnd w:id="10"/>
@@ -16209,7 +16374,7 @@
         <w:lastRenderedPageBreak/>
         <w:t>Recherche</w:t>
       </w:r>
-      <w:bookmarkEnd w:id="56"/>
+      <w:bookmarkEnd w:id="57"/>
     </w:p>
     <w:p>
       <w:pPr>
@@ -16250,7 +16415,7 @@
           <w:lang w:val="de-AT"/>
         </w:rPr>
       </w:pPr>
-      <w:bookmarkStart w:id="57" w:name="_Toc476470199"/>
+      <w:bookmarkStart w:id="58" w:name="_Toc476470199"/>
       <w:r>
         <w:rPr>
           <w:sz w:val="28"/>
@@ -16275,7 +16440,7 @@
         </w:rPr>
         <w:t>Modell</w:t>
       </w:r>
-      <w:bookmarkEnd w:id="57"/>
+      <w:bookmarkEnd w:id="58"/>
     </w:p>
     <w:p>
       <w:pPr>
@@ -16345,7 +16510,7 @@
           <w:lang w:val="de-AT"/>
         </w:rPr>
       </w:pPr>
-      <w:bookmarkStart w:id="58" w:name="_Toc476470200"/>
+      <w:bookmarkStart w:id="59" w:name="_Toc476470200"/>
       <w:r>
         <w:rPr>
           <w:sz w:val="28"/>
@@ -16354,7 +16519,7 @@
         </w:rPr>
         <w:t>Analyse von Datenbankanforderungen</w:t>
       </w:r>
-      <w:bookmarkEnd w:id="58"/>
+      <w:bookmarkEnd w:id="59"/>
     </w:p>
     <w:p>
       <w:pPr>
@@ -16709,14 +16874,14 @@
           <w:numId w:val="1"/>
         </w:numPr>
       </w:pPr>
-      <w:bookmarkStart w:id="59" w:name="_Toc476470201"/>
+      <w:bookmarkStart w:id="60" w:name="_Toc476470201"/>
       <w:r>
         <w:t xml:space="preserve">Analyse </w:t>
       </w:r>
       <w:r>
         <w:t>JRZ-DB</w:t>
       </w:r>
-      <w:bookmarkEnd w:id="59"/>
+      <w:bookmarkEnd w:id="60"/>
       <w:r>
         <w:t xml:space="preserve"> </w:t>
       </w:r>
@@ -16908,12 +17073,12 @@
           <w:numId w:val="1"/>
         </w:numPr>
       </w:pPr>
-      <w:bookmarkStart w:id="60" w:name="_Toc476470202"/>
+      <w:bookmarkStart w:id="61" w:name="_Toc476470202"/>
       <w:r>
         <w:lastRenderedPageBreak/>
         <w:t>Performanceanalyse</w:t>
       </w:r>
-      <w:bookmarkEnd w:id="60"/>
+      <w:bookmarkEnd w:id="61"/>
     </w:p>
     <w:p>
       <w:pPr>
@@ -16952,7 +17117,7 @@
           <w:lang w:val="de-AT"/>
         </w:rPr>
       </w:pPr>
-      <w:bookmarkStart w:id="61" w:name="_Toc476470203"/>
+      <w:bookmarkStart w:id="62" w:name="_Toc476470203"/>
       <w:r>
         <w:rPr>
           <w:sz w:val="28"/>
@@ -16961,7 +17126,7 @@
         </w:rPr>
         <w:t>Analyse vorhandener Software</w:t>
       </w:r>
-      <w:bookmarkEnd w:id="61"/>
+      <w:bookmarkEnd w:id="62"/>
     </w:p>
     <w:p>
       <w:pPr>
@@ -16995,7 +17160,7 @@
           <w:lang w:val="de-AT"/>
         </w:rPr>
       </w:pPr>
-      <w:bookmarkStart w:id="62" w:name="_Toc476470204"/>
+      <w:bookmarkStart w:id="63" w:name="_Toc476470204"/>
       <w:r>
         <w:rPr>
           <w:sz w:val="28"/>
@@ -17004,7 +17169,7 @@
         </w:rPr>
         <w:t>Rollendefinition</w:t>
       </w:r>
-      <w:bookmarkEnd w:id="62"/>
+      <w:bookmarkEnd w:id="63"/>
     </w:p>
     <w:p>
       <w:pPr>
@@ -17159,12 +17324,12 @@
           <w:numId w:val="1"/>
         </w:numPr>
       </w:pPr>
-      <w:bookmarkStart w:id="63" w:name="_Toc476470205"/>
+      <w:bookmarkStart w:id="64" w:name="_Toc476470205"/>
       <w:r>
         <w:lastRenderedPageBreak/>
         <w:t>Umsetzung</w:t>
       </w:r>
-      <w:bookmarkEnd w:id="63"/>
+      <w:bookmarkEnd w:id="64"/>
     </w:p>
     <w:p>
       <w:pPr>
@@ -17183,7 +17348,21 @@
         <w:rPr>
           <w:lang w:val="de-AT"/>
         </w:rPr>
-        <w:t xml:space="preserve">die Pakete Systemarchitektur, ER-Modell und die Rollendefinition umgesetzt wird. </w:t>
+        <w:t>die Pakete Systemarchitektur, ER-Modell und die Rollendefinition umgesetzt wird.</w:t>
+      </w:r>
+    </w:p>
+    <w:p>
+      <w:pPr>
+        <w:ind w:left="432"/>
+        <w:rPr>
+          <w:lang w:val="de-AT"/>
+        </w:rPr>
+      </w:pPr>
+      <w:r>
+        <w:rPr>
+          <w:lang w:val="de-AT"/>
+        </w:rPr>
+        <w:t xml:space="preserve"> </w:t>
       </w:r>
     </w:p>
     <w:p>
@@ -17200,7 +17379,7 @@
           <w:lang w:val="de-AT"/>
         </w:rPr>
       </w:pPr>
-      <w:bookmarkStart w:id="64" w:name="_Toc476470206"/>
+      <w:bookmarkStart w:id="65" w:name="_Toc476470206"/>
       <w:r>
         <w:rPr>
           <w:sz w:val="28"/>
@@ -17209,7 +17388,7 @@
         </w:rPr>
         <w:t>Systemarchitektur</w:t>
       </w:r>
-      <w:bookmarkEnd w:id="64"/>
+      <w:bookmarkEnd w:id="65"/>
     </w:p>
     <w:p>
       <w:pPr>
@@ -17276,7 +17455,6 @@
           <w:id w:val="-1201552991"/>
           <w:citation/>
         </w:sdtPr>
-        <w:sdtEndPr/>
         <w:sdtContent>
           <w:r>
             <w:rPr>
@@ -17347,7 +17525,7 @@
           <w:lang w:val="de-AT"/>
         </w:rPr>
       </w:pPr>
-      <w:bookmarkStart w:id="65" w:name="_Toc476470207"/>
+      <w:bookmarkStart w:id="66" w:name="_Toc476470207"/>
       <w:r>
         <w:rPr>
           <w:sz w:val="28"/>
@@ -17364,7 +17542,7 @@
         </w:rPr>
         <w:t>Modell</w:t>
       </w:r>
-      <w:bookmarkEnd w:id="65"/>
+      <w:bookmarkEnd w:id="66"/>
     </w:p>
     <w:p>
       <w:pPr>
@@ -17685,17 +17863,16 @@
           <w:lang w:val="de-AT"/>
         </w:rPr>
       </w:pPr>
-      <w:bookmarkStart w:id="66" w:name="_Toc476470208"/>
+      <w:bookmarkStart w:id="67" w:name="_Toc476470208"/>
       <w:r>
         <w:rPr>
           <w:sz w:val="28"/>
           <w:szCs w:val="28"/>
           <w:lang w:val="de-AT"/>
         </w:rPr>
-        <w:lastRenderedPageBreak/>
         <w:t>Analyse der Datenmodelle</w:t>
       </w:r>
-      <w:bookmarkEnd w:id="66"/>
+      <w:bookmarkEnd w:id="67"/>
     </w:p>
     <w:p>
       <w:pPr>
@@ -17705,11 +17882,11 @@
           <w:numId w:val="1"/>
         </w:numPr>
       </w:pPr>
-      <w:bookmarkStart w:id="67" w:name="_Toc476470209"/>
+      <w:bookmarkStart w:id="68" w:name="_Toc476470209"/>
       <w:r>
         <w:t>Hadoop Tests</w:t>
       </w:r>
-      <w:bookmarkEnd w:id="67"/>
+      <w:bookmarkEnd w:id="68"/>
     </w:p>
     <w:p>
       <w:pPr>
@@ -17753,11 +17930,11 @@
           <w:numId w:val="1"/>
         </w:numPr>
       </w:pPr>
-      <w:bookmarkStart w:id="68" w:name="_Toc476470210"/>
+      <w:bookmarkStart w:id="69" w:name="_Toc476470210"/>
       <w:r>
         <w:t>MySQL Tests</w:t>
       </w:r>
-      <w:bookmarkEnd w:id="68"/>
+      <w:bookmarkEnd w:id="69"/>
     </w:p>
     <w:p>
       <w:pPr>
@@ -17789,11 +17966,11 @@
           <w:numId w:val="1"/>
         </w:numPr>
       </w:pPr>
-      <w:bookmarkStart w:id="69" w:name="_Toc476470211"/>
+      <w:bookmarkStart w:id="70" w:name="_Toc476470211"/>
       <w:r>
         <w:t>Testdaten</w:t>
       </w:r>
-      <w:bookmarkEnd w:id="69"/>
+      <w:bookmarkEnd w:id="70"/>
     </w:p>
     <w:p>
       <w:pPr>
@@ -17901,7 +18078,7 @@
           <w:lang w:val="de-DE"/>
         </w:rPr>
       </w:pPr>
-      <w:bookmarkStart w:id="70" w:name="_Toc476353596"/>
+      <w:bookmarkStart w:id="71" w:name="_Toc476353596"/>
       <w:r>
         <w:rPr>
           <w:i w:val="0"/>
@@ -17980,7 +18157,7 @@
         </w:rPr>
         <w:t>: Datenformat CSV</w:t>
       </w:r>
-      <w:bookmarkEnd w:id="70"/>
+      <w:bookmarkEnd w:id="71"/>
     </w:p>
     <w:p>
       <w:pPr>
@@ -18077,8 +18254,8 @@
           <w:lang w:val="de-DE"/>
         </w:rPr>
       </w:pPr>
-      <w:bookmarkStart w:id="71" w:name="_Ref475292428"/>
-      <w:bookmarkStart w:id="72" w:name="_Toc476353586"/>
+      <w:bookmarkStart w:id="72" w:name="_Ref475292428"/>
+      <w:bookmarkStart w:id="73" w:name="_Toc476470405"/>
       <w:r>
         <w:rPr>
           <w:i w:val="0"/>
@@ -18157,8 +18334,8 @@
         </w:rPr>
         <w:t>: Abfrage Durchschnitt pro Tag</w:t>
       </w:r>
-      <w:bookmarkEnd w:id="71"/>
       <w:bookmarkEnd w:id="72"/>
+      <w:bookmarkEnd w:id="73"/>
     </w:p>
     <w:p>
       <w:pPr>
@@ -18255,12 +18432,12 @@
           <w:numId w:val="1"/>
         </w:numPr>
       </w:pPr>
-      <w:bookmarkStart w:id="73" w:name="_Toc476470212"/>
+      <w:bookmarkStart w:id="74" w:name="_Toc476470212"/>
       <w:r>
         <w:lastRenderedPageBreak/>
         <w:t>Ergebnisse</w:t>
       </w:r>
-      <w:bookmarkEnd w:id="73"/>
+      <w:bookmarkEnd w:id="74"/>
     </w:p>
     <w:p>
       <w:pPr>
@@ -18290,7 +18467,7 @@
           <w:lang w:val="de-AT"/>
         </w:rPr>
       </w:pPr>
-      <w:bookmarkStart w:id="74" w:name="_Toc476470213"/>
+      <w:bookmarkStart w:id="75" w:name="_Toc476470213"/>
       <w:r>
         <w:rPr>
           <w:sz w:val="28"/>
@@ -18299,7 +18476,7 @@
         </w:rPr>
         <w:t>Systemarchitektur</w:t>
       </w:r>
-      <w:bookmarkEnd w:id="74"/>
+      <w:bookmarkEnd w:id="75"/>
     </w:p>
     <w:p>
       <w:pPr>
@@ -18493,7 +18670,6 @@
           <w:id w:val="-203796086"/>
           <w:citation/>
         </w:sdtPr>
-        <w:sdtEndPr/>
         <w:sdtContent>
           <w:r>
             <w:rPr>
@@ -18774,7 +18950,7 @@
           <w:lang w:val="de-DE"/>
         </w:rPr>
       </w:pPr>
-      <w:bookmarkStart w:id="75" w:name="_Toc476353587"/>
+      <w:bookmarkStart w:id="76" w:name="_Toc476470406"/>
       <w:r>
         <w:rPr>
           <w:i w:val="0"/>
@@ -18864,7 +19040,7 @@
         </w:rPr>
         <w:t xml:space="preserve"> Komponentenmodell SmartValAPI</w:t>
       </w:r>
-      <w:bookmarkEnd w:id="75"/>
+      <w:bookmarkEnd w:id="76"/>
     </w:p>
     <w:p>
       <w:pPr>
@@ -18910,7 +19086,7 @@
           <w:lang w:val="de-AT"/>
         </w:rPr>
       </w:pPr>
-      <w:bookmarkStart w:id="76" w:name="_Toc476470214"/>
+      <w:bookmarkStart w:id="77" w:name="_Toc476470214"/>
       <w:r>
         <w:rPr>
           <w:sz w:val="28"/>
@@ -18919,7 +19095,7 @@
         </w:rPr>
         <w:t>ER Modell</w:t>
       </w:r>
-      <w:bookmarkEnd w:id="76"/>
+      <w:bookmarkEnd w:id="77"/>
     </w:p>
     <w:p>
       <w:pPr>
@@ -18943,11 +19119,11 @@
           <w:numId w:val="1"/>
         </w:numPr>
       </w:pPr>
-      <w:bookmarkStart w:id="77" w:name="_Toc476470215"/>
+      <w:bookmarkStart w:id="78" w:name="_Toc476470215"/>
       <w:r>
         <w:t>Analyse bestehendes Datenmodell</w:t>
       </w:r>
-      <w:bookmarkEnd w:id="77"/>
+      <w:bookmarkEnd w:id="78"/>
       <w:r>
         <w:t xml:space="preserve"> </w:t>
       </w:r>
@@ -18970,11 +19146,11 @@
           <w:numId w:val="1"/>
         </w:numPr>
       </w:pPr>
-      <w:bookmarkStart w:id="78" w:name="_Toc476470216"/>
+      <w:bookmarkStart w:id="79" w:name="_Toc476470216"/>
       <w:r>
         <w:t>Anforderungen von Energieversorgern und Netzbetreibern</w:t>
       </w:r>
-      <w:bookmarkEnd w:id="78"/>
+      <w:bookmarkEnd w:id="79"/>
       <w:r>
         <w:t xml:space="preserve"> </w:t>
       </w:r>
@@ -19211,11 +19387,11 @@
           <w:numId w:val="1"/>
         </w:numPr>
       </w:pPr>
-      <w:bookmarkStart w:id="79" w:name="_Toc476470217"/>
+      <w:bookmarkStart w:id="80" w:name="_Toc476470217"/>
       <w:r>
         <w:t>Analyse der Usecases</w:t>
       </w:r>
-      <w:bookmarkEnd w:id="79"/>
+      <w:bookmarkEnd w:id="80"/>
       <w:r>
         <w:t xml:space="preserve"> </w:t>
       </w:r>
@@ -19239,11 +19415,11 @@
           <w:numId w:val="1"/>
         </w:numPr>
       </w:pPr>
-      <w:bookmarkStart w:id="80" w:name="_Toc476470218"/>
+      <w:bookmarkStart w:id="81" w:name="_Toc476470218"/>
       <w:r>
         <w:t>Weitere Datenmodelle</w:t>
       </w:r>
-      <w:bookmarkEnd w:id="80"/>
+      <w:bookmarkEnd w:id="81"/>
     </w:p>
     <w:p>
       <w:pPr>
@@ -19271,7 +19447,6 @@
           <w:id w:val="-743183347"/>
           <w:citation/>
         </w:sdtPr>
-        <w:sdtEndPr/>
         <w:sdtContent>
           <w:r>
             <w:rPr>
@@ -19407,14 +19582,14 @@
           <w:numId w:val="1"/>
         </w:numPr>
       </w:pPr>
-      <w:bookmarkStart w:id="81" w:name="_Toc476470219"/>
+      <w:bookmarkStart w:id="82" w:name="_Toc476470219"/>
       <w:r>
         <w:t>Rechtliche Rahmenbedingungen und daraus resultierende Einschrä</w:t>
       </w:r>
       <w:r>
         <w:t>nkungen der möglichen Messwerte</w:t>
       </w:r>
-      <w:bookmarkEnd w:id="81"/>
+      <w:bookmarkEnd w:id="82"/>
     </w:p>
     <w:p>
       <w:pPr>
@@ -19590,7 +19765,6 @@
           <w:id w:val="-1040436204"/>
           <w:citation/>
         </w:sdtPr>
-        <w:sdtEndPr/>
         <w:sdtContent>
           <w:r>
             <w:rPr>
@@ -19646,7 +19820,6 @@
           <w:id w:val="1545028782"/>
           <w:citation/>
         </w:sdtPr>
-        <w:sdtEndPr/>
         <w:sdtContent>
           <w:r>
             <w:rPr>
@@ -19721,11 +19894,11 @@
           <w:numId w:val="1"/>
         </w:numPr>
       </w:pPr>
-      <w:bookmarkStart w:id="82" w:name="_Toc476470220"/>
+      <w:bookmarkStart w:id="83" w:name="_Toc476470220"/>
       <w:r>
         <w:t>Das COSEM Modell</w:t>
       </w:r>
-      <w:bookmarkEnd w:id="82"/>
+      <w:bookmarkEnd w:id="83"/>
       <w:r>
         <w:t xml:space="preserve"> </w:t>
       </w:r>
@@ -19749,7 +19922,6 @@
           <w:id w:val="1045262637"/>
           <w:citation/>
         </w:sdtPr>
-        <w:sdtEndPr/>
         <w:sdtContent>
           <w:r>
             <w:rPr>
@@ -19812,7 +19984,6 @@
           <w:id w:val="1266889983"/>
           <w:citation/>
         </w:sdtPr>
-        <w:sdtEndPr/>
         <w:sdtContent>
           <w:r>
             <w:rPr>
@@ -19885,12 +20056,12 @@
           <w:numId w:val="1"/>
         </w:numPr>
       </w:pPr>
-      <w:bookmarkStart w:id="83" w:name="_Toc476470221"/>
+      <w:bookmarkStart w:id="84" w:name="_Toc476470221"/>
       <w:r>
         <w:lastRenderedPageBreak/>
         <w:t>ER-Modell Festlegung</w:t>
       </w:r>
-      <w:bookmarkEnd w:id="83"/>
+      <w:bookmarkEnd w:id="84"/>
     </w:p>
     <w:p>
       <w:pPr>
@@ -19996,7 +20167,7 @@
           <w:lang w:val="de-DE" w:eastAsia="de-AT"/>
         </w:rPr>
       </w:pPr>
-      <w:bookmarkStart w:id="84" w:name="_Toc476353588"/>
+      <w:bookmarkStart w:id="85" w:name="_Toc476470407"/>
       <w:r>
         <w:rPr>
           <w:rFonts w:ascii="CG Times (W1)" w:hAnsi="CG Times (W1)"/>
@@ -20082,7 +20253,7 @@
         </w:rPr>
         <w:t>: ER-Modell Entitäten</w:t>
       </w:r>
-      <w:bookmarkEnd w:id="84"/>
+      <w:bookmarkEnd w:id="85"/>
     </w:p>
     <w:p>
       <w:pPr>
@@ -20374,7 +20545,7 @@
           <w:lang w:val="de-DE" w:eastAsia="de-AT"/>
         </w:rPr>
       </w:pPr>
-      <w:bookmarkStart w:id="85" w:name="_Toc476353589"/>
+      <w:bookmarkStart w:id="86" w:name="_Toc476470408"/>
       <w:r>
         <w:rPr>
           <w:rFonts w:ascii="CG Times (W1)" w:hAnsi="CG Times (W1)"/>
@@ -20425,7 +20596,7 @@
         </w:rPr>
         <w:t>: Datenbankbeziehungen</w:t>
       </w:r>
-      <w:bookmarkEnd w:id="85"/>
+      <w:bookmarkEnd w:id="86"/>
     </w:p>
     <w:p>
       <w:pPr>
@@ -20532,7 +20703,7 @@
           <w:lang w:val="de-AT"/>
         </w:rPr>
       </w:pPr>
-      <w:bookmarkStart w:id="86" w:name="_Toc476470222"/>
+      <w:bookmarkStart w:id="87" w:name="_Toc476470222"/>
       <w:r>
         <w:rPr>
           <w:sz w:val="28"/>
@@ -20541,7 +20712,7 @@
         </w:rPr>
         <w:t>Analyse möglicher Datensätze</w:t>
       </w:r>
-      <w:bookmarkEnd w:id="86"/>
+      <w:bookmarkEnd w:id="87"/>
     </w:p>
     <w:p>
       <w:pPr>
@@ -20565,11 +20736,11 @@
           <w:numId w:val="1"/>
         </w:numPr>
       </w:pPr>
-      <w:bookmarkStart w:id="87" w:name="_Toc476470223"/>
+      <w:bookmarkStart w:id="88" w:name="_Toc476470223"/>
       <w:r>
         <w:t>MySQL Datenbank</w:t>
       </w:r>
-      <w:bookmarkEnd w:id="87"/>
+      <w:bookmarkEnd w:id="88"/>
     </w:p>
     <w:p>
       <w:pPr>
@@ -21063,7 +21234,7 @@
           <w:lang w:val="de-DE"/>
         </w:rPr>
       </w:pPr>
-      <w:bookmarkStart w:id="88" w:name="_Toc476353597"/>
+      <w:bookmarkStart w:id="89" w:name="_Toc476353597"/>
       <w:r>
         <w:rPr>
           <w:lang w:val="de-DE"/>
@@ -21107,7 +21278,7 @@
         </w:rPr>
         <w:t>: Dauer des Datenimports</w:t>
       </w:r>
-      <w:bookmarkEnd w:id="88"/>
+      <w:bookmarkEnd w:id="89"/>
     </w:p>
     <w:p>
       <w:pPr>
@@ -21154,7 +21325,7 @@
           <w:lang w:val="de-DE"/>
         </w:rPr>
       </w:pPr>
-      <w:bookmarkStart w:id="89" w:name="_Toc476353590"/>
+      <w:bookmarkStart w:id="90" w:name="_Toc476470409"/>
       <w:r>
         <w:rPr>
           <w:i w:val="0"/>
@@ -21232,7 +21403,7 @@
         </w:rPr>
         <w:t>: Dauer des Datenimports</w:t>
       </w:r>
-      <w:bookmarkEnd w:id="89"/>
+      <w:bookmarkEnd w:id="90"/>
     </w:p>
     <w:p>
       <w:pPr>
@@ -21639,7 +21810,7 @@
           <w:lang w:val="de-DE"/>
         </w:rPr>
       </w:pPr>
-      <w:bookmarkStart w:id="90" w:name="_Toc476353598"/>
+      <w:bookmarkStart w:id="91" w:name="_Toc476353598"/>
       <w:r>
         <w:rPr>
           <w:i w:val="0"/>
@@ -21717,7 +21888,7 @@
         </w:rPr>
         <w:t>: Dauer Berechnung des Durchschnittsverbrauchs</w:t>
       </w:r>
-      <w:bookmarkEnd w:id="90"/>
+      <w:bookmarkEnd w:id="91"/>
     </w:p>
     <w:p>
       <w:pPr>
@@ -21796,7 +21967,7 @@
           <w:lang w:val="de-DE"/>
         </w:rPr>
       </w:pPr>
-      <w:bookmarkStart w:id="91" w:name="_Toc476353591"/>
+      <w:bookmarkStart w:id="92" w:name="_Toc476470410"/>
       <w:r>
         <w:rPr>
           <w:i w:val="0"/>
@@ -21874,7 +22045,7 @@
         </w:rPr>
         <w:t>: Dauer Berechnung des Durchschnittsverbrauchs</w:t>
       </w:r>
-      <w:bookmarkEnd w:id="91"/>
+      <w:bookmarkEnd w:id="92"/>
     </w:p>
     <w:p>
       <w:pPr>
@@ -21931,11 +22102,11 @@
           <w:numId w:val="1"/>
         </w:numPr>
       </w:pPr>
-      <w:bookmarkStart w:id="92" w:name="_Toc476470224"/>
+      <w:bookmarkStart w:id="93" w:name="_Toc476470224"/>
       <w:r>
         <w:t>Hadoop Datenbank</w:t>
       </w:r>
-      <w:bookmarkEnd w:id="92"/>
+      <w:bookmarkEnd w:id="93"/>
     </w:p>
     <w:p>
       <w:pPr>
@@ -21966,11 +22137,11 @@
           <w:numId w:val="1"/>
         </w:numPr>
       </w:pPr>
-      <w:bookmarkStart w:id="93" w:name="_Toc476470225"/>
+      <w:bookmarkStart w:id="94" w:name="_Toc476470225"/>
       <w:r>
         <w:t>Zusammenfassung der Datenbankanalyse</w:t>
       </w:r>
-      <w:bookmarkEnd w:id="93"/>
+      <w:bookmarkEnd w:id="94"/>
     </w:p>
     <w:p>
       <w:pPr>
@@ -22078,7 +22249,7 @@
           <w:lang w:val="de-AT"/>
         </w:rPr>
       </w:pPr>
-      <w:bookmarkStart w:id="94" w:name="_Toc476470226"/>
+      <w:bookmarkStart w:id="95" w:name="_Toc476470226"/>
       <w:r>
         <w:rPr>
           <w:sz w:val="28"/>
@@ -22087,7 +22258,7 @@
         </w:rPr>
         <w:t>Analyse vorhandener Software</w:t>
       </w:r>
-      <w:bookmarkEnd w:id="94"/>
+      <w:bookmarkEnd w:id="95"/>
     </w:p>
     <w:p>
       <w:pPr>
@@ -22486,7 +22657,7 @@
           <w:lang w:val="de-AT"/>
         </w:rPr>
       </w:pPr>
-      <w:bookmarkStart w:id="95" w:name="_Toc476470227"/>
+      <w:bookmarkStart w:id="96" w:name="_Toc476470227"/>
       <w:r>
         <w:rPr>
           <w:sz w:val="28"/>
@@ -22495,7 +22666,7 @@
         </w:rPr>
         <w:t>Rollendefinition</w:t>
       </w:r>
-      <w:bookmarkEnd w:id="95"/>
+      <w:bookmarkEnd w:id="96"/>
     </w:p>
     <w:p>
       <w:pPr>
@@ -22665,7 +22836,7 @@
                                 <w:szCs w:val="24"/>
                               </w:rPr>
                             </w:pPr>
-                            <w:bookmarkStart w:id="96" w:name="_Toc476353592"/>
+                            <w:bookmarkStart w:id="97" w:name="_Toc476470411"/>
                             <w:r>
                               <w:rPr>
                                 <w:i w:val="0"/>
@@ -22730,7 +22901,7 @@
                               </w:rPr>
                               <w:t>: Rollendefinition - UseCase Diagramm</w:t>
                             </w:r>
-                            <w:bookmarkEnd w:id="96"/>
+                            <w:bookmarkEnd w:id="97"/>
                           </w:p>
                         </w:txbxContent>
                       </wps:txbx>
@@ -22767,7 +22938,7 @@
                           <w:szCs w:val="24"/>
                         </w:rPr>
                       </w:pPr>
-                      <w:bookmarkStart w:id="97" w:name="_Toc476353592"/>
+                      <w:bookmarkStart w:id="98" w:name="_Toc476470411"/>
                       <w:r>
                         <w:rPr>
                           <w:i w:val="0"/>
@@ -22832,7 +23003,7 @@
                         </w:rPr>
                         <w:t>: Rollendefinition - UseCase Diagramm</w:t>
                       </w:r>
-                      <w:bookmarkEnd w:id="97"/>
+                      <w:bookmarkEnd w:id="98"/>
                     </w:p>
                   </w:txbxContent>
                 </v:textbox>
@@ -22952,12 +23123,12 @@
           <w:numId w:val="1"/>
         </w:numPr>
       </w:pPr>
-      <w:bookmarkStart w:id="98" w:name="_Toc476470228"/>
+      <w:bookmarkStart w:id="99" w:name="_Toc476470228"/>
       <w:r>
         <w:lastRenderedPageBreak/>
         <w:t>Weitere Schritte</w:t>
       </w:r>
-      <w:bookmarkEnd w:id="98"/>
+      <w:bookmarkEnd w:id="99"/>
       <w:r>
         <w:t xml:space="preserve"> </w:t>
       </w:r>
@@ -22994,7 +23165,7 @@
         <w:br w:type="page"/>
       </w:r>
     </w:p>
-    <w:bookmarkStart w:id="99" w:name="_Toc476470229" w:displacedByCustomXml="next"/>
+    <w:bookmarkStart w:id="100" w:name="_Toc476470229" w:displacedByCustomXml="next"/>
     <w:sdt>
       <w:sdtPr>
         <w:rPr>
@@ -23027,14 +23198,13 @@
             </w:rPr>
             <w:t>Literaturverzeichnis</w:t>
           </w:r>
-          <w:bookmarkEnd w:id="99"/>
+          <w:bookmarkEnd w:id="100"/>
         </w:p>
         <w:sdt>
           <w:sdtPr>
             <w:id w:val="111145805"/>
             <w:bibliography/>
           </w:sdtPr>
-          <w:sdtEndPr/>
           <w:sdtContent>
             <w:p>
               <w:pPr>
@@ -24426,12 +24596,12 @@
       <w:pPr>
         <w:pStyle w:val="berschrift1"/>
       </w:pPr>
-      <w:bookmarkStart w:id="100" w:name="_Toc476470230"/>
+      <w:bookmarkStart w:id="101" w:name="_Toc476470230"/>
       <w:r>
         <w:lastRenderedPageBreak/>
         <w:t>Anhang</w:t>
       </w:r>
-      <w:bookmarkEnd w:id="100"/>
+      <w:bookmarkEnd w:id="101"/>
     </w:p>
     <w:p>
       <w:pPr>
@@ -24443,7 +24613,7 @@
           <w:lang w:val="de-AT"/>
         </w:rPr>
       </w:pPr>
-      <w:bookmarkStart w:id="101" w:name="_Toc476470231"/>
+      <w:bookmarkStart w:id="102" w:name="_Toc476470231"/>
       <w:r>
         <w:rPr>
           <w:sz w:val="28"/>
@@ -24452,7 +24622,7 @@
         </w:rPr>
         <w:t>SQL Messungen</w:t>
       </w:r>
-      <w:bookmarkEnd w:id="101"/>
+      <w:bookmarkEnd w:id="102"/>
     </w:p>
     <w:tbl>
       <w:tblPr>
@@ -31006,7 +31176,6 @@
         <w:docPartUnique/>
       </w:docPartObj>
     </w:sdtPr>
-    <w:sdtEndPr/>
     <w:sdtContent>
       <w:p>
         <w:pPr>
@@ -31145,7 +31314,6 @@
         <w:docPartUnique/>
       </w:docPartObj>
     </w:sdtPr>
-    <w:sdtEndPr/>
     <w:sdtContent>
       <w:p>
         <w:pPr>
@@ -31225,7 +31393,6 @@
         <w:docPartUnique/>
       </w:docPartObj>
     </w:sdtPr>
-    <w:sdtEndPr/>
     <w:sdtContent>
       <w:p>
         <w:pPr>
@@ -31299,7 +31466,6 @@
         <w:docPartUnique/>
       </w:docPartObj>
     </w:sdtPr>
-    <w:sdtEndPr/>
     <w:sdtContent>
       <w:p>
         <w:pPr>
@@ -31373,7 +31539,6 @@
         <w:docPartUnique/>
       </w:docPartObj>
     </w:sdtPr>
-    <w:sdtEndPr/>
     <w:sdtContent>
       <w:p>
         <w:pPr>
@@ -31447,7 +31612,6 @@
         <w:docPartUnique/>
       </w:docPartObj>
     </w:sdtPr>
-    <w:sdtEndPr/>
     <w:sdtContent>
       <w:p>
         <w:pPr>
@@ -31527,7 +31691,6 @@
         <w:docPartUnique/>
       </w:docPartObj>
     </w:sdtPr>
-    <w:sdtEndPr/>
     <w:sdtContent>
       <w:p>
         <w:pPr>
@@ -31580,7 +31743,7 @@
             <w:noProof/>
             <w:sz w:val="20"/>
           </w:rPr>
-          <w:t>13</w:t>
+          <w:t>14</w:t>
         </w:r>
         <w:r>
           <w:rPr>
@@ -31712,7 +31875,7 @@
         <w:noProof/>
         <w:sz w:val="20"/>
       </w:rPr>
-      <w:t>30</w:t>
+      <w:t>19</w:t>
     </w:r>
     <w:r>
       <w:rPr>
@@ -38344,7 +38507,7 @@
 </file>
 
 <file path=customXml/itemProps1.xml><?xml version="1.0" encoding="utf-8"?>
-<ds:datastoreItem xmlns:ds="http://schemas.openxmlformats.org/officeDocument/2006/customXml" ds:itemID="{750A688F-0299-4CE1-B811-8C5CE57ECF82}">
+<ds:datastoreItem xmlns:ds="http://schemas.openxmlformats.org/officeDocument/2006/customXml" ds:itemID="{5E92E02A-B3D3-4CA1-A9DC-B41ABBACF819}">
   <ds:schemaRefs>
     <ds:schemaRef ds:uri="http://schemas.openxmlformats.org/officeDocument/2006/bibliography"/>
   </ds:schemaRefs>

</xml_diff>